<commit_message>
update doc and figures
</commit_message>
<xml_diff>
--- a/docs/Notes_on_Variational_Autoencoders.docx
+++ b/docs/Notes_on_Variational_Autoencoders.docx
@@ -5686,6 +5686,13 @@
           <w:sz w:val="20"/>
           <w:szCs w:val="20"/>
         </w:rPr>
+        <w:t xml:space="preserve">Figure 2: </w:t>
+      </w:r>
+      <w:r>
+        <w:rPr>
+          <w:sz w:val="20"/>
+          <w:szCs w:val="20"/>
+        </w:rPr>
         <w:t xml:space="preserve">The Encoder network translates the original high-dimension input into a latent lower-dimensional vector encoding represented by </w:t>
       </w:r>
       <m:oMath>
@@ -12176,7 +12183,25 @@
           <w:sz w:val="20"/>
           <w:szCs w:val="20"/>
         </w:rPr>
-        <w:t xml:space="preserve">We have seen in </w:t>
+        <w:t xml:space="preserve">One of the </w:t>
+      </w:r>
+      <w:proofErr w:type="gramStart"/>
+      <w:r>
+        <w:rPr>
+          <w:iCs/>
+          <w:sz w:val="20"/>
+          <w:szCs w:val="20"/>
+        </w:rPr>
+        <w:t>application</w:t>
+      </w:r>
+      <w:proofErr w:type="gramEnd"/>
+      <w:r>
+        <w:rPr>
+          <w:iCs/>
+          <w:sz w:val="20"/>
+          <w:szCs w:val="20"/>
+        </w:rPr>
+        <w:t xml:space="preserve"> of neural nets is to be used in supervised learning context, in which there are labeled training examples. </w:t>
       </w:r>
     </w:p>
     <w:p>
@@ -12195,6 +12220,7 @@
           <w:sz w:val="20"/>
           <w:szCs w:val="20"/>
         </w:rPr>
+        <w:lastRenderedPageBreak/>
         <w:t>//TODO: finish the section on Sparse Autoencoder</w:t>
       </w:r>
     </w:p>
@@ -15903,7 +15929,6 @@
           <w:sz w:val="20"/>
           <w:szCs w:val="20"/>
         </w:rPr>
-        <w:lastRenderedPageBreak/>
         <w:t xml:space="preserve">where the final equality follows because the data are assumed i.i.d. given  </w:t>
       </w:r>
       <m:oMath>
@@ -19671,7 +19696,6 @@
           <w:sz w:val="20"/>
           <w:szCs w:val="20"/>
         </w:rPr>
-        <w:lastRenderedPageBreak/>
         <w:t xml:space="preserve">We say that the prior </w:t>
       </w:r>
       <m:oMath>

</xml_diff>